<commit_message>
html files and answers
</commit_message>
<xml_diff>
--- a/spatial_analytics/W1/w1_answers.docx
+++ b/spatial_analytics/W1/w1_answers.docx
@@ -525,14 +525,32 @@
         </w:rPr>
         <w:t xml:space="preserve"> </w:t>
       </w:r>
+      <w:hyperlink r:id="rId8" w:history="1">
+        <w:r>
+          <w:rPr>
+            <w:rStyle w:val="Hyperlink"/>
+            <w:b/>
+            <w:bCs/>
+            <w:lang w:val="en-US"/>
+          </w:rPr>
+          <w:t>https://github.com/Digital-Methods-HASS/au605100_Malte/tree/master/spatial_analytics/W1</w:t>
+        </w:r>
+      </w:hyperlink>
+    </w:p>
+    <w:p>
+      <w:pPr>
+        <w:rPr>
+          <w:lang w:val="en-US"/>
+        </w:rPr>
+      </w:pPr>
     </w:p>
     <w:sectPr>
-      <w:headerReference w:type="even" r:id="rId8"/>
-      <w:headerReference w:type="default" r:id="rId9"/>
-      <w:footerReference w:type="even" r:id="rId10"/>
-      <w:footerReference w:type="default" r:id="rId11"/>
-      <w:headerReference w:type="first" r:id="rId12"/>
-      <w:footerReference w:type="first" r:id="rId13"/>
+      <w:headerReference w:type="even" r:id="rId9"/>
+      <w:headerReference w:type="default" r:id="rId10"/>
+      <w:footerReference w:type="even" r:id="rId11"/>
+      <w:footerReference w:type="default" r:id="rId12"/>
+      <w:headerReference w:type="first" r:id="rId13"/>
+      <w:footerReference w:type="first" r:id="rId14"/>
       <w:pgSz w:w="11906" w:h="16838"/>
       <w:pgMar w:top="1701" w:right="1134" w:bottom="1701" w:left="1134" w:header="708" w:footer="708" w:gutter="0"/>
       <w:cols w:space="708"/>
@@ -680,7 +698,6 @@
               <v:path gradientshapeok="t" o:connecttype="rect"/>
             </v:shapetype>
             <v:shape id="MSIPCM02924970bba643eb13f38653" o:spid="_x0000_s1026" type="#_x0000_t202" alt="{&quot;HashCode&quot;:100097502,&quot;Height&quot;:841.0,&quot;Width&quot;:595.0,&quot;Placement&quot;:&quot;Footer&quot;,&quot;Index&quot;:&quot;Primary&quot;,&quot;Section&quot;:1,&quot;Top&quot;:0.0,&quot;Left&quot;:0.0}" style="position:absolute;margin-left:0;margin-top:805.35pt;width:595.3pt;height:21.5pt;z-index:251659264;visibility:visible;mso-wrap-style:square;mso-wrap-distance-left:9pt;mso-wrap-distance-top:0;mso-wrap-distance-right:9pt;mso-wrap-distance-bottom:0;mso-position-horizontal:absolute;mso-position-horizontal-relative:page;mso-position-vertical:absolute;mso-position-vertical-relative:page;v-text-anchor:bottom" o:gfxdata="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" o:allowincell="f" filled="f" stroked="f" strokeweight=".5pt">
-              <v:fill o:detectmouseclick="t"/>
               <v:textbox inset="20pt,0,,0">
                 <w:txbxContent>
                   <w:p>
@@ -1284,6 +1301,7 @@
   <w:style w:type="character" w:default="1" w:styleId="DefaultParagraphFont">
     <w:name w:val="Default Paragraph Font"/>
     <w:uiPriority w:val="1"/>
+    <w:semiHidden/>
     <w:unhideWhenUsed/>
   </w:style>
   <w:style w:type="table" w:default="1" w:styleId="TableNormal">

</xml_diff>